<commit_message>
GRC document release candidate
</commit_message>
<xml_diff>
--- a/Documentation/CyberSecurity/SoftwareSECAnalysis.docx
+++ b/Documentation/CyberSecurity/SoftwareSECAnalysis.docx
@@ -39,158 +39,787 @@
           <w:sz w:val="18"/>
           <w:szCs w:val="18"/>
         </w:rPr>
-      </w:r>
-    </w:p>
-    <w:p>
-      <w:pPr>
-        <w:pStyle w:val="Normal"/>
-        <w:widowControl/>
-        <w:bidi w:val="0"/>
-        <w:spacing w:lineRule="atLeast" w:line="420" w:before="0" w:after="0"/>
-        <w:ind w:left="0" w:right="0" w:hanging="0"/>
-        <w:rPr>
-          <w:sz w:val="18"/>
-          <w:szCs w:val="18"/>
-        </w:rPr>
-      </w:pPr>
-      <w:r>
-        <w:rPr>
-          <w:sz w:val="18"/>
-          <w:szCs w:val="18"/>
-        </w:rPr>
-      </w:r>
-    </w:p>
-    <w:p>
-      <w:pPr>
-        <w:pStyle w:val="Normal"/>
-        <w:widowControl/>
-        <w:bidi w:val="0"/>
-        <w:spacing w:lineRule="atLeast" w:line="420" w:before="0" w:after="0"/>
-        <w:ind w:left="0" w:right="0" w:hanging="0"/>
-        <w:rPr>
-          <w:sz w:val="18"/>
-          <w:szCs w:val="18"/>
-        </w:rPr>
-      </w:pPr>
-      <w:r>
-        <w:rPr>
-          <w:sz w:val="18"/>
-          <w:szCs w:val="18"/>
-        </w:rPr>
-      </w:r>
-    </w:p>
-    <w:p>
-      <w:pPr>
-        <w:pStyle w:val="Normal"/>
-        <w:widowControl/>
-        <w:bidi w:val="0"/>
-        <w:spacing w:lineRule="atLeast" w:line="420" w:before="0" w:after="0"/>
-        <w:ind w:left="0" w:right="0" w:hanging="0"/>
-        <w:rPr>
-          <w:sz w:val="18"/>
-          <w:szCs w:val="18"/>
-        </w:rPr>
-      </w:pPr>
-      <w:r>
-        <w:rPr>
-          <w:sz w:val="18"/>
-          <w:szCs w:val="18"/>
-        </w:rPr>
-      </w:r>
-    </w:p>
-    <w:p>
-      <w:pPr>
-        <w:pStyle w:val="Normal"/>
-        <w:widowControl/>
-        <w:bidi w:val="0"/>
-        <w:spacing w:lineRule="atLeast" w:line="420" w:before="0" w:after="0"/>
-        <w:ind w:left="0" w:right="0" w:hanging="0"/>
-        <w:rPr>
-          <w:sz w:val="18"/>
-          <w:szCs w:val="18"/>
-        </w:rPr>
-      </w:pPr>
-      <w:r>
-        <w:rPr>
-          <w:sz w:val="18"/>
-          <w:szCs w:val="18"/>
-        </w:rPr>
-      </w:r>
-    </w:p>
-    <w:p>
-      <w:pPr>
-        <w:pStyle w:val="Normal"/>
-        <w:widowControl/>
-        <w:bidi w:val="0"/>
-        <w:spacing w:lineRule="atLeast" w:line="420" w:before="0" w:after="0"/>
-        <w:ind w:left="0" w:right="0" w:hanging="0"/>
-        <w:rPr>
-          <w:sz w:val="18"/>
-          <w:szCs w:val="18"/>
-        </w:rPr>
-      </w:pPr>
-      <w:r>
-        <w:rPr>
-          <w:sz w:val="18"/>
-          <w:szCs w:val="18"/>
-        </w:rPr>
-      </w:r>
-    </w:p>
-    <w:p>
-      <w:pPr>
-        <w:pStyle w:val="Normal"/>
-        <w:widowControl/>
-        <w:bidi w:val="0"/>
-        <w:spacing w:lineRule="atLeast" w:line="420" w:before="0" w:after="0"/>
-        <w:ind w:left="0" w:right="0" w:hanging="0"/>
-        <w:rPr>
-          <w:sz w:val="18"/>
-          <w:szCs w:val="18"/>
-        </w:rPr>
-      </w:pPr>
-      <w:r>
-        <w:rPr>
-          <w:sz w:val="18"/>
-          <w:szCs w:val="18"/>
-        </w:rPr>
-      </w:r>
-    </w:p>
-    <w:p>
-      <w:pPr>
-        <w:pStyle w:val="Normal"/>
-        <w:widowControl/>
-        <w:bidi w:val="0"/>
-        <w:spacing w:lineRule="atLeast" w:line="420" w:before="0" w:after="0"/>
-        <w:ind w:left="0" w:right="0" w:hanging="0"/>
-        <w:rPr>
-          <w:sz w:val="18"/>
-          <w:szCs w:val="18"/>
-        </w:rPr>
-      </w:pPr>
-      <w:r>
-        <w:rPr>
-          <w:sz w:val="18"/>
-          <w:szCs w:val="18"/>
-        </w:rPr>
-      </w:r>
-    </w:p>
-    <w:p>
-      <w:pPr>
-        <w:pStyle w:val="Normal"/>
-        <w:widowControl/>
-        <w:bidi w:val="0"/>
-        <w:spacing w:lineRule="atLeast" w:line="420" w:before="0" w:after="0"/>
-        <w:ind w:left="0" w:right="0" w:hanging="0"/>
-        <w:rPr>
-          <w:sz w:val="18"/>
-          <w:szCs w:val="18"/>
-        </w:rPr>
-      </w:pPr>
-      <w:r>
-        <w:rPr>
-          <w:sz w:val="18"/>
-          <w:szCs w:val="18"/>
-        </w:rPr>
+        <w:t xml:space="preserve">This document is a general guideline of the GRC practices for evaluation of software before purchase and or implementation for standard and rigorous security practices. This document should be used by the evaluators in conjunction with a questionnaire </w:t>
+      </w:r>
+      <w:r>
+        <w:rPr>
+          <w:sz w:val="18"/>
+          <w:szCs w:val="18"/>
+        </w:rPr>
+        <w:t>presented to the software team / vendor. Below is a basic overview of an evaluation questionnaire with answers.</w:t>
+      </w:r>
+    </w:p>
+    <w:p>
+      <w:pPr>
+        <w:pStyle w:val="Normal"/>
+        <w:widowControl/>
+        <w:bidi w:val="0"/>
+        <w:spacing w:lineRule="atLeast" w:line="420" w:before="0" w:after="0"/>
+        <w:ind w:left="0" w:right="0" w:hanging="0"/>
+        <w:rPr>
+          <w:sz w:val="18"/>
+          <w:szCs w:val="18"/>
+        </w:rPr>
+      </w:pPr>
+      <w:r>
+        <w:rPr>
+          <w:sz w:val="18"/>
+          <w:szCs w:val="18"/>
+        </w:rPr>
+      </w:r>
+    </w:p>
+    <w:p>
+      <w:pPr>
+        <w:pStyle w:val="Normal"/>
+        <w:widowControl/>
+        <w:bidi w:val="0"/>
+        <w:spacing w:lineRule="atLeast" w:line="420" w:before="0" w:after="0"/>
+        <w:ind w:left="0" w:right="0" w:hanging="0"/>
+        <w:rPr>
+          <w:sz w:val="18"/>
+          <w:szCs w:val="18"/>
+        </w:rPr>
+      </w:pPr>
+      <w:r>
+        <w:rPr>
+          <w:b/>
+          <w:bCs/>
+          <w:sz w:val="18"/>
+          <w:szCs w:val="18"/>
+        </w:rPr>
+        <w:t>Question</w:t>
+      </w:r>
+      <w:r>
+        <w:rPr>
+          <w:sz w:val="18"/>
+          <w:szCs w:val="18"/>
+        </w:rPr>
+        <w:t>: How does the software ensure data encryption both at rest and in transit?</w:t>
+      </w:r>
+    </w:p>
+    <w:p>
+      <w:pPr>
+        <w:pStyle w:val="Normal"/>
+        <w:widowControl/>
+        <w:bidi w:val="0"/>
+        <w:spacing w:lineRule="atLeast" w:line="420" w:before="0" w:after="0"/>
+        <w:ind w:left="0" w:right="0" w:hanging="0"/>
+        <w:rPr>
+          <w:sz w:val="18"/>
+          <w:szCs w:val="18"/>
+        </w:rPr>
+      </w:pPr>
+      <w:r>
+        <w:rPr>
+          <w:b/>
+          <w:bCs/>
+          <w:sz w:val="18"/>
+          <w:szCs w:val="18"/>
+        </w:rPr>
+        <w:t>Answer</w:t>
+      </w:r>
+      <w:r>
+        <w:rPr>
+          <w:sz w:val="18"/>
+          <w:szCs w:val="18"/>
+        </w:rPr>
+        <w:t>: The software should use industry-standard encryption protocols like AES-256 for data at rest and TLS 1.2 or higher for data in transit.</w:t>
+      </w:r>
+    </w:p>
+    <w:p>
+      <w:pPr>
+        <w:pStyle w:val="Normal"/>
+        <w:widowControl/>
+        <w:bidi w:val="0"/>
+        <w:spacing w:lineRule="atLeast" w:line="420" w:before="0" w:after="0"/>
+        <w:ind w:left="0" w:right="0" w:hanging="0"/>
+        <w:rPr>
+          <w:sz w:val="18"/>
+          <w:szCs w:val="18"/>
+        </w:rPr>
+      </w:pPr>
+      <w:r>
+        <w:rPr>
+          <w:b/>
+          <w:bCs/>
+          <w:sz w:val="18"/>
+          <w:szCs w:val="18"/>
+        </w:rPr>
+        <w:t>Question</w:t>
+      </w:r>
+      <w:r>
+        <w:rPr>
+          <w:sz w:val="18"/>
+          <w:szCs w:val="18"/>
+        </w:rPr>
+        <w:t>: What are the access control mechanisms in place?</w:t>
+      </w:r>
+    </w:p>
+    <w:p>
+      <w:pPr>
+        <w:pStyle w:val="Normal"/>
+        <w:widowControl/>
+        <w:bidi w:val="0"/>
+        <w:spacing w:lineRule="atLeast" w:line="420" w:before="0" w:after="0"/>
+        <w:ind w:left="0" w:right="0" w:hanging="0"/>
+        <w:rPr>
+          <w:sz w:val="18"/>
+          <w:szCs w:val="18"/>
+        </w:rPr>
+      </w:pPr>
+      <w:r>
+        <w:rPr>
+          <w:b/>
+          <w:bCs/>
+          <w:sz w:val="18"/>
+          <w:szCs w:val="18"/>
+        </w:rPr>
+        <w:t>Answer</w:t>
+      </w:r>
+      <w:r>
+        <w:rPr>
+          <w:sz w:val="18"/>
+          <w:szCs w:val="18"/>
+        </w:rPr>
+        <w:t>: The software must support role-based access control (RBAC / ABAC), multi-factor authentication (MFA), and provide detailed logs for access events.</w:t>
+      </w:r>
+    </w:p>
+    <w:p>
+      <w:pPr>
+        <w:pStyle w:val="Normal"/>
+        <w:widowControl/>
+        <w:bidi w:val="0"/>
+        <w:spacing w:lineRule="atLeast" w:line="420" w:before="0" w:after="0"/>
+        <w:ind w:left="0" w:right="0" w:hanging="0"/>
+        <w:rPr>
+          <w:sz w:val="18"/>
+          <w:szCs w:val="18"/>
+        </w:rPr>
+      </w:pPr>
+      <w:r>
+        <w:rPr>
+          <w:b/>
+          <w:bCs/>
+          <w:sz w:val="18"/>
+          <w:szCs w:val="18"/>
+        </w:rPr>
+        <w:t>Question</w:t>
+      </w:r>
+      <w:r>
+        <w:rPr>
+          <w:sz w:val="18"/>
+          <w:szCs w:val="18"/>
+        </w:rPr>
+        <w:t>: Is there a compliance certification or audit the software has undergone? (e.g., SOC 2, ISO 27001)</w:t>
+      </w:r>
+    </w:p>
+    <w:p>
+      <w:pPr>
+        <w:pStyle w:val="Normal"/>
+        <w:widowControl/>
+        <w:bidi w:val="0"/>
+        <w:spacing w:lineRule="atLeast" w:line="420" w:before="0" w:after="0"/>
+        <w:ind w:left="0" w:right="0" w:hanging="0"/>
+        <w:rPr>
+          <w:sz w:val="18"/>
+          <w:szCs w:val="18"/>
+        </w:rPr>
+      </w:pPr>
+      <w:r>
+        <w:rPr>
+          <w:b/>
+          <w:bCs/>
+          <w:sz w:val="18"/>
+          <w:szCs w:val="18"/>
+        </w:rPr>
+        <w:t>Answer</w:t>
+      </w:r>
+      <w:r>
+        <w:rPr>
+          <w:sz w:val="18"/>
+          <w:szCs w:val="18"/>
+        </w:rPr>
+        <w:t>: The software should have certifications or have undergone audits like SOC 2 Type II or be compliant with ISO 27001 standards.</w:t>
+      </w:r>
+    </w:p>
+    <w:p>
+      <w:pPr>
+        <w:pStyle w:val="Normal"/>
+        <w:widowControl/>
+        <w:bidi w:val="0"/>
+        <w:spacing w:lineRule="atLeast" w:line="420" w:before="0" w:after="0"/>
+        <w:ind w:left="0" w:right="0" w:hanging="0"/>
+        <w:rPr>
+          <w:sz w:val="18"/>
+          <w:szCs w:val="18"/>
+        </w:rPr>
+      </w:pPr>
+      <w:r>
+        <w:rPr>
+          <w:b/>
+          <w:bCs/>
+          <w:sz w:val="18"/>
+          <w:szCs w:val="18"/>
+        </w:rPr>
+        <w:t>Question</w:t>
+      </w:r>
+      <w:r>
+        <w:rPr>
+          <w:sz w:val="18"/>
+          <w:szCs w:val="18"/>
+        </w:rPr>
+        <w:t>: How does the software handle vulnerability management?</w:t>
+      </w:r>
+    </w:p>
+    <w:p>
+      <w:pPr>
+        <w:pStyle w:val="Normal"/>
+        <w:widowControl/>
+        <w:bidi w:val="0"/>
+        <w:spacing w:lineRule="atLeast" w:line="420" w:before="0" w:after="0"/>
+        <w:ind w:left="0" w:right="0" w:hanging="0"/>
+        <w:rPr>
+          <w:sz w:val="18"/>
+          <w:szCs w:val="18"/>
+        </w:rPr>
+      </w:pPr>
+      <w:r>
+        <w:rPr>
+          <w:b/>
+          <w:bCs/>
+          <w:sz w:val="18"/>
+          <w:szCs w:val="18"/>
+        </w:rPr>
+        <w:t>Answer</w:t>
+      </w:r>
+      <w:r>
+        <w:rPr>
+          <w:sz w:val="18"/>
+          <w:szCs w:val="18"/>
+        </w:rPr>
+        <w:t>: It should include regular vulnerability assessments, patch management processes, and an incident response plan.</w:t>
+      </w:r>
+    </w:p>
+    <w:p>
+      <w:pPr>
+        <w:pStyle w:val="Normal"/>
+        <w:widowControl/>
+        <w:bidi w:val="0"/>
+        <w:spacing w:lineRule="atLeast" w:line="420" w:before="0" w:after="0"/>
+        <w:ind w:left="0" w:right="0" w:hanging="0"/>
+        <w:rPr>
+          <w:sz w:val="18"/>
+          <w:szCs w:val="18"/>
+        </w:rPr>
+      </w:pPr>
+      <w:r>
+        <w:rPr>
+          <w:b/>
+          <w:bCs/>
+          <w:sz w:val="18"/>
+          <w:szCs w:val="18"/>
+        </w:rPr>
+        <w:t>Question</w:t>
+      </w:r>
+      <w:r>
+        <w:rPr>
+          <w:sz w:val="18"/>
+          <w:szCs w:val="18"/>
+        </w:rPr>
+        <w:t>: Can the software integrate with existing GRC tools or platforms?</w:t>
+      </w:r>
+    </w:p>
+    <w:p>
+      <w:pPr>
+        <w:pStyle w:val="Normal"/>
+        <w:widowControl/>
+        <w:bidi w:val="0"/>
+        <w:spacing w:lineRule="atLeast" w:line="420" w:before="0" w:after="0"/>
+        <w:ind w:left="0" w:right="0" w:hanging="0"/>
+        <w:rPr>
+          <w:sz w:val="18"/>
+          <w:szCs w:val="18"/>
+        </w:rPr>
+      </w:pPr>
+      <w:r>
+        <w:rPr>
+          <w:b/>
+          <w:bCs/>
+          <w:sz w:val="18"/>
+          <w:szCs w:val="18"/>
+        </w:rPr>
+        <w:t>Answer</w:t>
+      </w:r>
+      <w:r>
+        <w:rPr>
+          <w:sz w:val="18"/>
+          <w:szCs w:val="18"/>
+        </w:rPr>
+        <w:t>: It should offer APIs or pre-built integrations with major GRC platforms like RSA Archer, ServiceNow, or others for seamless workflow.</w:t>
+      </w:r>
+    </w:p>
+    <w:p>
+      <w:pPr>
+        <w:pStyle w:val="Normal"/>
+        <w:widowControl/>
+        <w:bidi w:val="0"/>
+        <w:spacing w:lineRule="atLeast" w:line="420" w:before="0" w:after="0"/>
+        <w:ind w:left="0" w:right="0" w:hanging="0"/>
+        <w:rPr>
+          <w:sz w:val="18"/>
+          <w:szCs w:val="18"/>
+        </w:rPr>
+      </w:pPr>
+      <w:r>
+        <w:rPr>
+          <w:b/>
+          <w:bCs/>
+          <w:sz w:val="18"/>
+          <w:szCs w:val="18"/>
+        </w:rPr>
+        <w:t>Question</w:t>
+      </w:r>
+      <w:r>
+        <w:rPr>
+          <w:sz w:val="18"/>
+          <w:szCs w:val="18"/>
+        </w:rPr>
+        <w:t>: What measures are in place for data backup and disaster recovery?</w:t>
+      </w:r>
+    </w:p>
+    <w:p>
+      <w:pPr>
+        <w:pStyle w:val="Normal"/>
+        <w:widowControl/>
+        <w:bidi w:val="0"/>
+        <w:spacing w:lineRule="atLeast" w:line="420" w:before="0" w:after="0"/>
+        <w:ind w:left="0" w:right="0" w:hanging="0"/>
+        <w:rPr>
+          <w:sz w:val="18"/>
+          <w:szCs w:val="18"/>
+        </w:rPr>
+      </w:pPr>
+      <w:r>
+        <w:rPr>
+          <w:b/>
+          <w:bCs/>
+          <w:sz w:val="18"/>
+          <w:szCs w:val="18"/>
+        </w:rPr>
+        <w:t>Answer</w:t>
+      </w:r>
+      <w:r>
+        <w:rPr>
+          <w:sz w:val="18"/>
+          <w:szCs w:val="18"/>
+        </w:rPr>
+        <w:t>: There must be robust data backup solutions, regular testing of disaster recovery plans, and off-site storage options.</w:t>
+      </w:r>
+    </w:p>
+    <w:p>
+      <w:pPr>
+        <w:pStyle w:val="Normal"/>
+        <w:widowControl/>
+        <w:bidi w:val="0"/>
+        <w:spacing w:lineRule="atLeast" w:line="420" w:before="0" w:after="0"/>
+        <w:ind w:left="0" w:right="0" w:hanging="0"/>
+        <w:rPr>
+          <w:sz w:val="18"/>
+          <w:szCs w:val="18"/>
+        </w:rPr>
+      </w:pPr>
+      <w:r>
+        <w:rPr>
+          <w:b/>
+          <w:bCs/>
+          <w:sz w:val="18"/>
+          <w:szCs w:val="18"/>
+        </w:rPr>
+        <w:t>Question</w:t>
+      </w:r>
+      <w:r>
+        <w:rPr>
+          <w:sz w:val="18"/>
+          <w:szCs w:val="18"/>
+        </w:rPr>
+        <w:t>: How does the software support regulatory compliance (e.g., GDPR, HIPAA)?</w:t>
+      </w:r>
+    </w:p>
+    <w:p>
+      <w:pPr>
+        <w:pStyle w:val="Normal"/>
+        <w:widowControl/>
+        <w:bidi w:val="0"/>
+        <w:spacing w:lineRule="atLeast" w:line="420" w:before="0" w:after="0"/>
+        <w:ind w:left="0" w:right="0" w:hanging="0"/>
+        <w:rPr>
+          <w:sz w:val="18"/>
+          <w:szCs w:val="18"/>
+        </w:rPr>
+      </w:pPr>
+      <w:r>
+        <w:rPr>
+          <w:b/>
+          <w:bCs/>
+          <w:sz w:val="18"/>
+          <w:szCs w:val="18"/>
+        </w:rPr>
+        <w:t>Answer</w:t>
+      </w:r>
+      <w:r>
+        <w:rPr>
+          <w:sz w:val="18"/>
+          <w:szCs w:val="18"/>
+        </w:rPr>
+        <w:t>: The software should provide features or modules specifically designed to meet various regulatory requirements, like data anonymization, consent management, or audit trails for HIPAA.</w:t>
+      </w:r>
+    </w:p>
+    <w:p>
+      <w:pPr>
+        <w:pStyle w:val="Normal"/>
+        <w:widowControl/>
+        <w:bidi w:val="0"/>
+        <w:spacing w:lineRule="atLeast" w:line="420" w:before="0" w:after="0"/>
+        <w:ind w:left="0" w:right="0" w:hanging="0"/>
+        <w:rPr>
+          <w:sz w:val="18"/>
+          <w:szCs w:val="18"/>
+        </w:rPr>
+      </w:pPr>
+      <w:r>
+        <w:rPr>
+          <w:b/>
+          <w:bCs/>
+          <w:sz w:val="18"/>
+          <w:szCs w:val="18"/>
+        </w:rPr>
+        <w:t>Question</w:t>
+      </w:r>
+      <w:r>
+        <w:rPr>
+          <w:sz w:val="18"/>
+          <w:szCs w:val="18"/>
+        </w:rPr>
+        <w:t>: What kind of user training and support does the vendor provide?</w:t>
+      </w:r>
+    </w:p>
+    <w:p>
+      <w:pPr>
+        <w:pStyle w:val="Normal"/>
+        <w:widowControl/>
+        <w:bidi w:val="0"/>
+        <w:spacing w:lineRule="atLeast" w:line="420" w:before="0" w:after="0"/>
+        <w:ind w:left="0" w:right="0" w:hanging="0"/>
+        <w:rPr>
+          <w:sz w:val="18"/>
+          <w:szCs w:val="18"/>
+        </w:rPr>
+      </w:pPr>
+      <w:r>
+        <w:rPr>
+          <w:b/>
+          <w:bCs/>
+          <w:sz w:val="18"/>
+          <w:szCs w:val="18"/>
+        </w:rPr>
+        <w:t>Answer</w:t>
+      </w:r>
+      <w:r>
+        <w:rPr>
+          <w:sz w:val="18"/>
+          <w:szCs w:val="18"/>
+        </w:rPr>
+        <w:t>: Expected answers include comprehensive documentation, training sessions, a dedicated support team, and possibly a certification program for users.</w:t>
+      </w:r>
+    </w:p>
+    <w:p>
+      <w:pPr>
+        <w:pStyle w:val="Normal"/>
+        <w:widowControl/>
+        <w:bidi w:val="0"/>
+        <w:spacing w:lineRule="atLeast" w:line="420" w:before="0" w:after="0"/>
+        <w:ind w:left="0" w:right="0" w:hanging="0"/>
+        <w:rPr>
+          <w:sz w:val="18"/>
+          <w:szCs w:val="18"/>
+        </w:rPr>
+      </w:pPr>
+      <w:r>
+        <w:rPr>
+          <w:b/>
+          <w:bCs/>
+          <w:sz w:val="18"/>
+          <w:szCs w:val="18"/>
+        </w:rPr>
+        <w:t>Question</w:t>
+      </w:r>
+      <w:r>
+        <w:rPr>
+          <w:sz w:val="18"/>
+          <w:szCs w:val="18"/>
+        </w:rPr>
+        <w:t>: How are software updates and security patches managed?</w:t>
+      </w:r>
+    </w:p>
+    <w:p>
+      <w:pPr>
+        <w:pStyle w:val="Normal"/>
+        <w:widowControl/>
+        <w:bidi w:val="0"/>
+        <w:spacing w:lineRule="atLeast" w:line="420" w:before="0" w:after="0"/>
+        <w:ind w:left="0" w:right="0" w:hanging="0"/>
+        <w:rPr>
+          <w:sz w:val="18"/>
+          <w:szCs w:val="18"/>
+        </w:rPr>
+      </w:pPr>
+      <w:r>
+        <w:rPr>
+          <w:b/>
+          <w:bCs/>
+          <w:sz w:val="18"/>
+          <w:szCs w:val="18"/>
+        </w:rPr>
+        <w:t>Answer</w:t>
+      </w:r>
+      <w:r>
+        <w:rPr>
+          <w:sz w:val="18"/>
+          <w:szCs w:val="18"/>
+        </w:rPr>
+        <w:t>: The vendor should have a predictable schedule for updates, emergency patch procedures, and a history of timely security updates.</w:t>
+      </w:r>
+    </w:p>
+    <w:p>
+      <w:pPr>
+        <w:pStyle w:val="Normal"/>
+        <w:widowControl/>
+        <w:bidi w:val="0"/>
+        <w:spacing w:lineRule="atLeast" w:line="420" w:before="0" w:after="0"/>
+        <w:ind w:left="0" w:right="0" w:hanging="0"/>
+        <w:rPr>
+          <w:sz w:val="18"/>
+          <w:szCs w:val="18"/>
+        </w:rPr>
+      </w:pPr>
+      <w:r>
+        <w:rPr>
+          <w:b/>
+          <w:bCs/>
+          <w:sz w:val="18"/>
+          <w:szCs w:val="18"/>
+        </w:rPr>
+        <w:t>Question</w:t>
+      </w:r>
+      <w:r>
+        <w:rPr>
+          <w:sz w:val="18"/>
+          <w:szCs w:val="18"/>
+        </w:rPr>
+        <w:t>: What is the process for incident reporting and response within the software?</w:t>
+      </w:r>
+    </w:p>
+    <w:p>
+      <w:pPr>
+        <w:pStyle w:val="Normal"/>
+        <w:widowControl/>
+        <w:bidi w:val="0"/>
+        <w:spacing w:lineRule="atLeast" w:line="420" w:before="0" w:after="0"/>
+        <w:ind w:left="0" w:right="0" w:hanging="0"/>
+        <w:rPr>
+          <w:sz w:val="18"/>
+          <w:szCs w:val="18"/>
+        </w:rPr>
+      </w:pPr>
+      <w:r>
+        <w:rPr>
+          <w:b/>
+          <w:bCs/>
+          <w:sz w:val="18"/>
+          <w:szCs w:val="18"/>
+        </w:rPr>
+        <w:t>Answer</w:t>
+      </w:r>
+      <w:r>
+        <w:rPr>
+          <w:sz w:val="18"/>
+          <w:szCs w:val="18"/>
+        </w:rPr>
+        <w:t>: There should be clear protocols for incident detection, containment, eradication, and recovery, along with post-incident analysis.</w:t>
+      </w:r>
+    </w:p>
+    <w:p>
+      <w:pPr>
+        <w:pStyle w:val="Normal"/>
+        <w:widowControl/>
+        <w:bidi w:val="0"/>
+        <w:spacing w:lineRule="atLeast" w:line="420" w:before="0" w:after="0"/>
+        <w:ind w:left="0" w:right="0" w:hanging="0"/>
+        <w:rPr>
+          <w:sz w:val="18"/>
+          <w:szCs w:val="18"/>
+        </w:rPr>
+      </w:pPr>
+      <w:r>
+        <w:rPr>
+          <w:b/>
+          <w:bCs/>
+          <w:sz w:val="18"/>
+          <w:szCs w:val="18"/>
+        </w:rPr>
+        <w:t>Question</w:t>
+      </w:r>
+      <w:r>
+        <w:rPr>
+          <w:sz w:val="18"/>
+          <w:szCs w:val="18"/>
+        </w:rPr>
+        <w:t>: Does the software provide for separation of duties (SoD) to prevent fraud or errors?</w:t>
+      </w:r>
+    </w:p>
+    <w:p>
+      <w:pPr>
+        <w:pStyle w:val="Normal"/>
+        <w:widowControl/>
+        <w:bidi w:val="0"/>
+        <w:spacing w:lineRule="atLeast" w:line="420" w:before="0" w:after="0"/>
+        <w:ind w:left="0" w:right="0" w:hanging="0"/>
+        <w:rPr>
+          <w:sz w:val="18"/>
+          <w:szCs w:val="18"/>
+        </w:rPr>
+      </w:pPr>
+      <w:r>
+        <w:rPr>
+          <w:b/>
+          <w:bCs/>
+          <w:sz w:val="18"/>
+          <w:szCs w:val="18"/>
+        </w:rPr>
+        <w:t>Answer</w:t>
+      </w:r>
+      <w:r>
+        <w:rPr>
+          <w:sz w:val="18"/>
+          <w:szCs w:val="18"/>
+        </w:rPr>
+        <w:t>: The system should enforce SoD through its access controls and transaction management to ensure no single individual has control over all aspects of any critical process.</w:t>
+      </w:r>
+    </w:p>
+    <w:p>
+      <w:pPr>
+        <w:pStyle w:val="Normal"/>
+        <w:widowControl/>
+        <w:bidi w:val="0"/>
+        <w:spacing w:lineRule="atLeast" w:line="420" w:before="0" w:after="0"/>
+        <w:ind w:left="0" w:right="0" w:hanging="0"/>
+        <w:rPr>
+          <w:sz w:val="18"/>
+          <w:szCs w:val="18"/>
+        </w:rPr>
+      </w:pPr>
+      <w:r>
+        <w:rPr>
+          <w:b/>
+          <w:bCs/>
+          <w:sz w:val="18"/>
+          <w:szCs w:val="18"/>
+        </w:rPr>
+        <w:t>Question</w:t>
+      </w:r>
+      <w:r>
+        <w:rPr>
+          <w:sz w:val="18"/>
+          <w:szCs w:val="18"/>
+        </w:rPr>
+        <w:t>: Are there mechanisms for user behavior analytics (UBA) to detect anomalous behavior?</w:t>
+      </w:r>
+    </w:p>
+    <w:p>
+      <w:pPr>
+        <w:pStyle w:val="Normal"/>
+        <w:widowControl/>
+        <w:bidi w:val="0"/>
+        <w:spacing w:lineRule="atLeast" w:line="420" w:before="0" w:after="0"/>
+        <w:ind w:left="0" w:right="0" w:hanging="0"/>
+        <w:rPr>
+          <w:sz w:val="18"/>
+          <w:szCs w:val="18"/>
+        </w:rPr>
+      </w:pPr>
+      <w:r>
+        <w:rPr>
+          <w:b/>
+          <w:bCs/>
+          <w:sz w:val="18"/>
+          <w:szCs w:val="18"/>
+        </w:rPr>
+        <w:t>Answer</w:t>
+      </w:r>
+      <w:r>
+        <w:rPr>
+          <w:sz w:val="18"/>
+          <w:szCs w:val="18"/>
+        </w:rPr>
+        <w:t>: The software should incorporate UBA to flag unusual activities that could indicate a security threat.</w:t>
+      </w:r>
+    </w:p>
+    <w:p>
+      <w:pPr>
+        <w:pStyle w:val="Normal"/>
+        <w:widowControl/>
+        <w:bidi w:val="0"/>
+        <w:spacing w:lineRule="atLeast" w:line="420" w:before="0" w:after="0"/>
+        <w:ind w:left="0" w:right="0" w:hanging="0"/>
+        <w:rPr>
+          <w:sz w:val="18"/>
+          <w:szCs w:val="18"/>
+        </w:rPr>
+      </w:pPr>
+      <w:r>
+        <w:rPr>
+          <w:b/>
+          <w:bCs/>
+          <w:sz w:val="18"/>
+          <w:szCs w:val="18"/>
+        </w:rPr>
+        <w:t>Question</w:t>
+      </w:r>
+      <w:r>
+        <w:rPr>
+          <w:sz w:val="18"/>
+          <w:szCs w:val="18"/>
+        </w:rPr>
+        <w:t>: What is the vendor's policy on data ownership and data portability upon contract termination?</w:t>
+      </w:r>
+    </w:p>
+    <w:p>
+      <w:pPr>
+        <w:pStyle w:val="Normal"/>
+        <w:widowControl/>
+        <w:bidi w:val="0"/>
+        <w:spacing w:lineRule="atLeast" w:line="420" w:before="0" w:after="0"/>
+        <w:ind w:left="0" w:right="0" w:hanging="0"/>
+        <w:rPr>
+          <w:sz w:val="18"/>
+          <w:szCs w:val="18"/>
+        </w:rPr>
+      </w:pPr>
+      <w:r>
+        <w:rPr>
+          <w:b/>
+          <w:bCs/>
+          <w:sz w:val="18"/>
+          <w:szCs w:val="18"/>
+        </w:rPr>
+        <w:t>Answer</w:t>
+      </w:r>
+      <w:r>
+        <w:rPr>
+          <w:sz w:val="18"/>
+          <w:szCs w:val="18"/>
+        </w:rPr>
+        <w:t>: Clear policies stating that data ownership remains with the client and provisions for secure, complete data extraction at the end of the contract should be in place.</w:t>
       </w:r>
     </w:p>
     <w:p>
@@ -654,7 +1283,7 @@
           <w:szCs w:val="18"/>
           <w:bCs/>
         </w:rPr>
-        <w:t>2</w:t>
+        <w:t>3</w:t>
       </w:r>
       <w:r>
         <w:rPr>
@@ -690,21 +1319,7 @@
           <w:sz w:val="18"/>
           <w:szCs w:val="18"/>
         </w:rPr>
-        <w:t xml:space="preserve">Document Purpose: This document outlines the security validation process for evaluating new software to ensure it meets the </w:t>
-      </w:r>
-      <w:r>
-        <w:rPr>
-          <w:sz w:val="18"/>
-          <w:szCs w:val="18"/>
-        </w:rPr>
-        <w:t>[Company]</w:t>
-      </w:r>
-      <w:r>
-        <w:rPr>
-          <w:sz w:val="18"/>
-          <w:szCs w:val="18"/>
-        </w:rPr>
-        <w:t xml:space="preserve"> GRC standards.</w:t>
+        <w:t>Document Purpose: This document outlines the security validation process for evaluating new software to ensure it meets the [Company] GRC standards.</w:t>
       </w:r>
     </w:p>
     <w:p>
@@ -751,25 +1366,6 @@
           <w:sz w:val="18"/>
           <w:szCs w:val="18"/>
         </w:rPr>
-      </w:r>
-    </w:p>
-    <w:p>
-      <w:pPr>
-        <w:pStyle w:val="Normal"/>
-        <w:widowControl/>
-        <w:bidi w:val="0"/>
-        <w:spacing w:lineRule="atLeast" w:line="420" w:before="0" w:after="0"/>
-        <w:ind w:left="0" w:right="0" w:hanging="0"/>
-        <w:rPr>
-          <w:sz w:val="18"/>
-          <w:szCs w:val="18"/>
-        </w:rPr>
-      </w:pPr>
-      <w:r>
-        <w:rPr>
-          <w:sz w:val="18"/>
-          <w:szCs w:val="18"/>
-        </w:rPr>
         <w:t xml:space="preserve">2. </w:t>
       </w:r>
       <w:r>
@@ -969,25 +1565,6 @@
           <w:szCs w:val="18"/>
         </w:rPr>
         <w:t>User interface and experience unless related to security practices.</w:t>
-      </w:r>
-    </w:p>
-    <w:p>
-      <w:pPr>
-        <w:pStyle w:val="Normal"/>
-        <w:widowControl/>
-        <w:bidi w:val="0"/>
-        <w:spacing w:lineRule="atLeast" w:line="420" w:before="0" w:after="0"/>
-        <w:ind w:left="0" w:right="0" w:hanging="0"/>
-        <w:rPr>
-          <w:sz w:val="18"/>
-          <w:szCs w:val="18"/>
-        </w:rPr>
-      </w:pPr>
-      <w:r>
-        <w:rPr>
-          <w:sz w:val="18"/>
-          <w:szCs w:val="18"/>
-        </w:rPr>
       </w:r>
     </w:p>
     <w:p>
@@ -1072,21 +1649,7 @@
           <w:sz w:val="18"/>
           <w:szCs w:val="18"/>
         </w:rPr>
-        <w:t xml:space="preserve">GDPR, HIPAA, ISO/IEC 27001, </w:t>
-      </w:r>
-      <w:r>
-        <w:rPr>
-          <w:sz w:val="18"/>
-          <w:szCs w:val="18"/>
-        </w:rPr>
-        <w:t>ADA</w:t>
-      </w:r>
-      <w:r>
-        <w:rPr>
-          <w:sz w:val="18"/>
-          <w:szCs w:val="18"/>
-        </w:rPr>
-        <w:t xml:space="preserve"> etc., as applicable.</w:t>
+        <w:t>GDPR, HIPAA, ISO/IEC 27001, ADA etc., as applicable.</w:t>
       </w:r>
     </w:p>
     <w:p>
@@ -1328,25 +1891,6 @@
           <w:sz w:val="18"/>
           <w:szCs w:val="18"/>
         </w:rPr>
-      </w:r>
-    </w:p>
-    <w:p>
-      <w:pPr>
-        <w:pStyle w:val="Normal"/>
-        <w:widowControl/>
-        <w:bidi w:val="0"/>
-        <w:spacing w:lineRule="atLeast" w:line="420" w:before="0" w:after="0"/>
-        <w:ind w:left="0" w:right="0" w:hanging="0"/>
-        <w:rPr>
-          <w:sz w:val="18"/>
-          <w:szCs w:val="18"/>
-        </w:rPr>
-      </w:pPr>
-      <w:r>
-        <w:rPr>
-          <w:sz w:val="18"/>
-          <w:szCs w:val="18"/>
-        </w:rPr>
         <w:t xml:space="preserve">4. </w:t>
       </w:r>
       <w:r>
@@ -1482,6 +2026,38 @@
         </w:rPr>
       </w:pPr>
       <w:r>
+        <w:rPr/>
+      </w:r>
+    </w:p>
+    <w:p>
+      <w:pPr>
+        <w:pStyle w:val="Normal"/>
+        <w:widowControl/>
+        <w:bidi w:val="0"/>
+        <w:spacing w:lineRule="atLeast" w:line="420" w:before="0" w:after="0"/>
+        <w:ind w:left="0" w:right="0" w:hanging="0"/>
+        <w:rPr>
+          <w:sz w:val="18"/>
+          <w:szCs w:val="18"/>
+        </w:rPr>
+      </w:pPr>
+      <w:r>
+        <w:rPr/>
+      </w:r>
+    </w:p>
+    <w:p>
+      <w:pPr>
+        <w:pStyle w:val="Normal"/>
+        <w:widowControl/>
+        <w:bidi w:val="0"/>
+        <w:spacing w:lineRule="atLeast" w:line="420" w:before="0" w:after="0"/>
+        <w:ind w:left="0" w:right="0" w:hanging="0"/>
+        <w:rPr>
+          <w:sz w:val="18"/>
+          <w:szCs w:val="18"/>
+        </w:rPr>
+      </w:pPr>
+      <w:r>
         <w:rPr>
           <w:sz w:val="18"/>
           <w:szCs w:val="18"/>
@@ -1625,25 +2201,6 @@
           <w:sz w:val="18"/>
           <w:szCs w:val="18"/>
         </w:rPr>
-      </w:r>
-    </w:p>
-    <w:p>
-      <w:pPr>
-        <w:pStyle w:val="Normal"/>
-        <w:widowControl/>
-        <w:bidi w:val="0"/>
-        <w:spacing w:lineRule="atLeast" w:line="420" w:before="0" w:after="0"/>
-        <w:ind w:left="0" w:right="0" w:hanging="0"/>
-        <w:rPr>
-          <w:sz w:val="18"/>
-          <w:szCs w:val="18"/>
-        </w:rPr>
-      </w:pPr>
-      <w:r>
-        <w:rPr>
-          <w:sz w:val="18"/>
-          <w:szCs w:val="18"/>
-        </w:rPr>
         <w:t xml:space="preserve">5. </w:t>
       </w:r>
       <w:r>
@@ -1790,14 +2347,7 @@
           <w:sz w:val="18"/>
           <w:szCs w:val="18"/>
         </w:rPr>
-        <w:t xml:space="preserve">Access Controls: Implementation of least privilege, </w:t>
-      </w:r>
-      <w:r>
-        <w:rPr>
-          <w:sz w:val="18"/>
-          <w:szCs w:val="18"/>
-        </w:rPr>
-        <w:t xml:space="preserve">separation of duty, </w:t>
+        <w:t xml:space="preserve">Access Controls: Implementation of least privilege, separation of duty, </w:t>
       </w:r>
       <w:r>
         <w:rPr>
@@ -1825,7 +2375,7 @@
           <w:sz w:val="18"/>
           <w:szCs w:val="18"/>
         </w:rPr>
-        <w:t>3</w:t>
+        <w:t>4</w:t>
       </w:r>
       <w:r>
         <w:rPr>
@@ -1967,26 +2517,16 @@
           <w:sz w:val="18"/>
           <w:szCs w:val="18"/>
         </w:rPr>
-      </w:r>
-    </w:p>
-    <w:p>
-      <w:pPr>
-        <w:pStyle w:val="Normal"/>
-        <w:widowControl/>
-        <w:bidi w:val="0"/>
-        <w:spacing w:lineRule="atLeast" w:line="420" w:before="0" w:after="0"/>
-        <w:ind w:left="0" w:right="0" w:hanging="0"/>
-        <w:rPr>
-          <w:sz w:val="18"/>
-          <w:szCs w:val="18"/>
-        </w:rPr>
-      </w:pPr>
-      <w:r>
-        <w:rPr>
-          <w:sz w:val="18"/>
-          <w:szCs w:val="18"/>
-        </w:rPr>
-        <w:t>6. Validation Process</w:t>
+        <w:t xml:space="preserve">6. </w:t>
+      </w:r>
+      <w:r>
+        <w:rPr>
+          <w:b/>
+          <w:bCs/>
+          <w:sz w:val="18"/>
+          <w:szCs w:val="18"/>
+        </w:rPr>
+        <w:t>Validation Process</w:t>
       </w:r>
     </w:p>
     <w:p>
@@ -2114,26 +2654,16 @@
           <w:sz w:val="18"/>
           <w:szCs w:val="18"/>
         </w:rPr>
-      </w:r>
-    </w:p>
-    <w:p>
-      <w:pPr>
-        <w:pStyle w:val="Normal"/>
-        <w:widowControl/>
-        <w:bidi w:val="0"/>
-        <w:spacing w:lineRule="atLeast" w:line="420" w:before="0" w:after="0"/>
-        <w:ind w:left="0" w:right="0" w:hanging="0"/>
-        <w:rPr>
-          <w:sz w:val="18"/>
-          <w:szCs w:val="18"/>
-        </w:rPr>
-      </w:pPr>
-      <w:r>
-        <w:rPr>
-          <w:sz w:val="18"/>
-          <w:szCs w:val="18"/>
-        </w:rPr>
-        <w:t>7. Documentation and Evidence</w:t>
+        <w:t xml:space="preserve">7. </w:t>
+      </w:r>
+      <w:r>
+        <w:rPr>
+          <w:b/>
+          <w:bCs/>
+          <w:sz w:val="18"/>
+          <w:szCs w:val="18"/>
+        </w:rPr>
+        <w:t>Documentation and Evidence</w:t>
       </w:r>
     </w:p>
     <w:p>
@@ -2234,26 +2764,16 @@
           <w:sz w:val="18"/>
           <w:szCs w:val="18"/>
         </w:rPr>
-      </w:r>
-    </w:p>
-    <w:p>
-      <w:pPr>
-        <w:pStyle w:val="Normal"/>
-        <w:widowControl/>
-        <w:bidi w:val="0"/>
-        <w:spacing w:lineRule="atLeast" w:line="420" w:before="0" w:after="0"/>
-        <w:ind w:left="0" w:right="0" w:hanging="0"/>
-        <w:rPr>
-          <w:sz w:val="18"/>
-          <w:szCs w:val="18"/>
-        </w:rPr>
-      </w:pPr>
-      <w:r>
-        <w:rPr>
-          <w:sz w:val="18"/>
-          <w:szCs w:val="18"/>
-        </w:rPr>
-        <w:t>8. Approval</w:t>
+        <w:t xml:space="preserve">8. </w:t>
+      </w:r>
+      <w:r>
+        <w:rPr>
+          <w:b/>
+          <w:bCs/>
+          <w:sz w:val="18"/>
+          <w:szCs w:val="18"/>
+        </w:rPr>
+        <w:t>Approval</w:t>
       </w:r>
     </w:p>
     <w:p>
@@ -2327,26 +2847,16 @@
           <w:sz w:val="18"/>
           <w:szCs w:val="18"/>
         </w:rPr>
-      </w:r>
-    </w:p>
-    <w:p>
-      <w:pPr>
-        <w:pStyle w:val="Normal"/>
-        <w:widowControl/>
-        <w:bidi w:val="0"/>
-        <w:spacing w:lineRule="atLeast" w:line="420" w:before="0" w:after="0"/>
-        <w:ind w:left="0" w:right="0" w:hanging="0"/>
-        <w:rPr>
-          <w:sz w:val="18"/>
-          <w:szCs w:val="18"/>
-        </w:rPr>
-      </w:pPr>
-      <w:r>
-        <w:rPr>
-          <w:sz w:val="18"/>
-          <w:szCs w:val="18"/>
-        </w:rPr>
-        <w:t>9. Review and Update</w:t>
+        <w:t xml:space="preserve">9. </w:t>
+      </w:r>
+      <w:r>
+        <w:rPr>
+          <w:b/>
+          <w:bCs/>
+          <w:sz w:val="18"/>
+          <w:szCs w:val="18"/>
+        </w:rPr>
+        <w:t>Review and Update</w:t>
       </w:r>
     </w:p>
     <w:p>
@@ -2411,31 +2921,15 @@
         <w:spacing w:lineRule="atLeast" w:line="420" w:before="0" w:after="0"/>
         <w:ind w:left="0" w:right="0" w:hanging="0"/>
         <w:rPr>
-          <w:sz w:val="18"/>
-          <w:szCs w:val="18"/>
-        </w:rPr>
-      </w:pPr>
-      <w:r>
-        <w:rPr>
-          <w:sz w:val="18"/>
-          <w:szCs w:val="18"/>
-        </w:rPr>
-      </w:r>
-    </w:p>
-    <w:p>
-      <w:pPr>
-        <w:pStyle w:val="Normal"/>
-        <w:widowControl/>
-        <w:bidi w:val="0"/>
-        <w:spacing w:lineRule="atLeast" w:line="420" w:before="0" w:after="0"/>
-        <w:ind w:left="0" w:right="0" w:hanging="0"/>
-        <w:rPr>
-          <w:sz w:val="18"/>
-          <w:szCs w:val="18"/>
-        </w:rPr>
-      </w:pPr>
-      <w:r>
-        <w:rPr>
+          <w:b/>
+          <w:b/>
+          <w:bCs/>
+        </w:rPr>
+      </w:pPr>
+      <w:r>
+        <w:rPr>
+          <w:b/>
+          <w:bCs/>
           <w:sz w:val="18"/>
           <w:szCs w:val="18"/>
         </w:rPr>
@@ -2621,14 +3115,12 @@
       <w:rPr>
         <w:rFonts w:ascii="Liberation Serif" w:hAnsi="Liberation Serif" w:eastAsia="Noto Serif CJK SC" w:cs="Lohit Devanagari"/>
         <w:kern w:val="2"/>
-        <w:sz w:val="24"/>
         <w:szCs w:val="24"/>
         <w:lang w:val="en-US" w:eastAsia="zh-CN" w:bidi="hi-IN"/>
       </w:rPr>
     </w:rPrDefault>
     <w:pPrDefault>
       <w:pPr>
-        <w:widowControl/>
         <w:suppressAutoHyphens w:val="true"/>
       </w:pPr>
     </w:pPrDefault>
@@ -2638,10 +3130,11 @@
     <w:qFormat/>
     <w:pPr>
       <w:widowControl/>
-      <w:kinsoku w:val="true"/>
-      <w:overflowPunct w:val="true"/>
-      <w:autoSpaceDE w:val="true"/>
+      <w:suppressAutoHyphens w:val="true"/>
+      <w:overflowPunct w:val="false"/>
       <w:bidi w:val="0"/>
+      <w:spacing w:before="0" w:after="0"/>
+      <w:jc w:val="left"/>
     </w:pPr>
     <w:rPr>
       <w:rFonts w:ascii="Liberation Serif" w:hAnsi="Liberation Serif" w:eastAsia="Noto Serif CJK SC" w:cs="Lohit Devanagari"/>

</xml_diff>